<commit_message>
Update faute + pdf
</commit_message>
<xml_diff>
--- a/Exos/04-tp-complet/02-tp-aeroport/02-tp-aeroport.docx
+++ b/Exos/04-tp-complet/02-tp-aeroport/02-tp-aeroport.docx
@@ -2227,10 +2227,7 @@
         <w:t>pilotes</w:t>
       </w:r>
       <w:r>
-        <w:t xml:space="preserve"> sont enregistrés auprès de l'aéroport pour chaque pilote on </w:t>
-      </w:r>
-      <w:r>
-        <w:t>connaît :</w:t>
+        <w:t xml:space="preserve"> sont enregistrés auprès de l'aéroport pour chaque pilote on connaît :</w:t>
       </w:r>
     </w:p>
     <w:p>
@@ -2427,13 +2424,7 @@
         <w:pStyle w:val="Sansinterligne"/>
       </w:pPr>
       <w:r>
-        <w:t xml:space="preserve">Est-ce que toutes les immatriculations sont semblables à celle-ci : </w:t>
-      </w:r>
-      <w:r>
-        <w:t>3242XZY78K3</w:t>
-      </w:r>
-      <w:r>
-        <w:t> ? (Taille, format)</w:t>
+        <w:t>Est-ce que toutes les immatriculations sont semblables à celle-ci : 3242XZY78K3 ? (Taille, format)</w:t>
       </w:r>
     </w:p>
     <w:p>
@@ -2478,10 +2469,7 @@
         <w:pStyle w:val="Sansinterligne"/>
       </w:pPr>
       <w:r>
-        <w:t>Réponse</w:t>
-      </w:r>
-      <w:r>
-        <w:t> :</w:t>
+        <w:t>Réponse :</w:t>
       </w:r>
     </w:p>
     <w:p>
@@ -2502,10 +2490,7 @@
         <w:pStyle w:val="Sansinterligne"/>
       </w:pPr>
       <w:r>
-        <w:t xml:space="preserve">Ce qu’on pense : </w:t>
-      </w:r>
-      <w:r>
-        <w:t>NON</w:t>
+        <w:t>Ce qu’on pense : NON</w:t>
       </w:r>
     </w:p>
     <w:p>
@@ -2526,7 +2511,13 @@
         <w:pStyle w:val="Sansinterligne"/>
       </w:pPr>
       <w:r>
-        <w:t>Combien de caractères fait le numéro d’un brevet de pilote ? Est-ce qu’i peut contenir des lettres ?</w:t>
+        <w:t>Combien de caractères fait le numéro d’un brevet de pilote ? Est-ce qu’i</w:t>
+      </w:r>
+      <w:r>
+        <w:t>l</w:t>
+      </w:r>
+      <w:r>
+        <w:t xml:space="preserve"> peut contenir des lettres ?</w:t>
       </w:r>
     </w:p>
     <w:p>
@@ -2714,13 +2705,7 @@
         <w:shd w:val="clear" w:color="auto" w:fill="C5E8F0" w:themeFill="accent4" w:themeFillTint="66"/>
       </w:pPr>
       <w:r>
-        <w:t xml:space="preserve">Un mécanicien est rattachée </w:t>
-      </w:r>
-      <w:r>
-        <w:t>à</w:t>
-      </w:r>
-      <w:r>
-        <w:t xml:space="preserve"> 0 ou plusieurs interventions (0,</w:t>
+        <w:t>Un mécanicien est rattachée à 0 ou plusieurs interventions (0,</w:t>
       </w:r>
       <w:r>
         <w:t xml:space="preserve"> </w:t>
@@ -2842,10 +2827,7 @@
         <w:shd w:val="clear" w:color="auto" w:fill="C5E8F0" w:themeFill="accent4" w:themeFillTint="66"/>
       </w:pPr>
       <w:r>
-        <w:t>Un avion est piloté par 1 à plusieurs aviateurs</w:t>
-      </w:r>
-      <w:r>
-        <w:t xml:space="preserve"> (1,</w:t>
+        <w:t>Un avion est piloté par 1 à plusieurs aviateurs (1,</w:t>
       </w:r>
       <w:r>
         <w:t xml:space="preserve"> </w:t>
@@ -2930,7 +2912,40 @@
         <w:pStyle w:val="Sansinterligne"/>
       </w:pPr>
       <w:r>
-        <w:t xml:space="preserve">Une entreprise se situe </w:t>
+        <w:t>Une entreprise se situe à 1 seule et unique adresse (1,</w:t>
+      </w:r>
+      <w:r>
+        <w:t xml:space="preserve"> </w:t>
+      </w:r>
+      <w:r>
+        <w:t>1R)</w:t>
+      </w:r>
+    </w:p>
+    <w:p>
+      <w:pPr>
+        <w:pStyle w:val="Sansinterligne"/>
+      </w:pPr>
+      <w:r>
+        <w:t>Une adresse situe 0 ou une entreprise (0,</w:t>
+      </w:r>
+      <w:r>
+        <w:t xml:space="preserve"> </w:t>
+      </w:r>
+      <w:r>
+        <w:t>1)</w:t>
+      </w:r>
+    </w:p>
+    <w:p>
+      <w:pPr>
+        <w:pStyle w:val="Sansinterligne"/>
+      </w:pPr>
+    </w:p>
+    <w:p>
+      <w:pPr>
+        <w:pStyle w:val="Sansinterligne"/>
+      </w:pPr>
+      <w:r>
+        <w:t xml:space="preserve">Un particulier se loge </w:t>
       </w:r>
       <w:r>
         <w:t xml:space="preserve">à </w:t>
@@ -2942,20 +2957,6 @@
         <w:t xml:space="preserve"> </w:t>
       </w:r>
       <w:r>
-        <w:t>1R)</w:t>
-      </w:r>
-    </w:p>
-    <w:p>
-      <w:pPr>
-        <w:pStyle w:val="Sansinterligne"/>
-      </w:pPr>
-      <w:r>
-        <w:t>Une adresse situe 0 ou une entreprise (0,</w:t>
-      </w:r>
-      <w:r>
-        <w:t xml:space="preserve"> </w:t>
-      </w:r>
-      <w:r>
         <w:t>1)</w:t>
       </w:r>
     </w:p>
@@ -2963,42 +2964,11 @@
       <w:pPr>
         <w:pStyle w:val="Sansinterligne"/>
       </w:pPr>
-    </w:p>
-    <w:p>
-      <w:pPr>
-        <w:pStyle w:val="Sansinterligne"/>
-      </w:pPr>
-      <w:r>
-        <w:t xml:space="preserve">Un particulier se loge </w:t>
-      </w:r>
-      <w:r>
-        <w:t>à</w:t>
-      </w:r>
-      <w:r>
-        <w:t xml:space="preserve"> </w:t>
-      </w:r>
-      <w:r>
-        <w:t>1 seule et unique adresse (1,</w:t>
-      </w:r>
-      <w:r>
-        <w:t xml:space="preserve"> </w:t>
-      </w:r>
-      <w:r>
-        <w:t>1)</w:t>
-      </w:r>
-    </w:p>
-    <w:p>
-      <w:pPr>
-        <w:pStyle w:val="Sansinterligne"/>
-      </w:pPr>
       <w:r>
         <w:t xml:space="preserve">Une adresse loge 0 </w:t>
       </w:r>
       <w:r>
-        <w:t>à</w:t>
-      </w:r>
-      <w:r>
-        <w:t xml:space="preserve"> </w:t>
+        <w:t xml:space="preserve">à </w:t>
       </w:r>
       <w:r>
         <w:t>plusieurs particuliers (0,</w:t>
@@ -3096,16 +3066,7 @@
     </w:p>
     <w:p>
       <w:r>
-        <w:t xml:space="preserve">Les inspecteurs sont des enfants de mécaniciens </w:t>
-      </w:r>
-      <w:r>
-        <w:t>(</w:t>
-      </w:r>
-      <w:r>
-        <w:t>eux-mêmes</w:t>
-      </w:r>
-      <w:r>
-        <w:t xml:space="preserve"> enfants de personnes)</w:t>
+        <w:t>Les inspecteurs sont des enfants de mécaniciens (eux-mêmes enfants de personnes)</w:t>
       </w:r>
     </w:p>
     <w:p/>

</xml_diff>